<commit_message>
Fix APIList and Back-end 개발현황
</commit_message>
<xml_diff>
--- a/프로젝트 개발 현황/Back-End/2022_프로젝트 개발현황(정리 5.11).docx
+++ b/프로젝트 개발 현황/Back-End/2022_프로젝트 개발현황(정리 5.11).docx
@@ -2136,6 +2136,15 @@
             </w:r>
             <w:r>
               <w:rPr>
+                <w:b/>
+                <w:bCs/>
+                <w:sz w:val="18"/>
+                <w:szCs w:val="18"/>
+              </w:rPr>
+              <w:t>/add</w:t>
+            </w:r>
+            <w:r>
+              <w:rPr>
                 <w:szCs w:val="20"/>
               </w:rPr>
               <w:br/>
@@ -2661,7 +2670,7 @@
                 <w:sz w:val="18"/>
                 <w:szCs w:val="18"/>
               </w:rPr>
-              <w:t>/users/accounts/transactions</w:t>
+              <w:t>/users/accounts/transaction</w:t>
             </w:r>
             <w:r>
               <w:rPr>

</xml_diff>